<commit_message>
improve imageshells, add documents
</commit_message>
<xml_diff>
--- a/implementatieplannen/working/Implementatieplan RGB to Grayscale.docx
+++ b/implementatieplannen/working/Implementatieplan RGB to Grayscale.docx
@@ -118,21 +118,7 @@
         <w:rPr>
           <w:lang w:val="nl-NL"/>
         </w:rPr>
-        <w:t xml:space="preserve">Het doel van deze implementatie is het ontwikkelen van een efficiënt en foutloos werkend algoritme voor het converteren van </w:t>
-      </w:r>
-      <w:proofErr w:type="gramStart"/>
-      <w:r>
-        <w:rPr>
-          <w:lang w:val="nl-NL"/>
-        </w:rPr>
-        <w:t>RGB afbeeldingen</w:t>
-      </w:r>
-      <w:proofErr w:type="gramEnd"/>
-      <w:r>
-        <w:rPr>
-          <w:lang w:val="nl-NL"/>
-        </w:rPr>
-        <w:t xml:space="preserve"> naar </w:t>
+        <w:t xml:space="preserve">Het doel van deze implementatie is het ontwikkelen van een efficiënt en foutloos werkend algoritme voor het converteren van RGB afbeeldingen naar </w:t>
       </w:r>
       <w:proofErr w:type="spellStart"/>
       <w:r>
@@ -529,14 +515,38 @@
           <w:lang w:val="nl-NL"/>
         </w:rPr>
       </w:pPr>
+      <w:r>
+        <w:rPr>
+          <w:lang w:val="nl-NL"/>
+        </w:rPr>
+        <w:t xml:space="preserve">De conversie wordt getest door de implementatie te schrijven, en de resultaten te vergelijken met de resultaten van de standaard implementatie. Zolang de resultaten niet te ver afwijken werkt het programma correct. Verder wordt ook de snelheid getest en vergeleken met de snelheid van de </w:t>
+      </w:r>
+      <w:r>
+        <w:rPr>
+          <w:lang w:val="nl-NL"/>
+        </w:rPr>
+        <w:t>andere</w:t>
+      </w:r>
+      <w:r>
+        <w:rPr>
+          <w:lang w:val="nl-NL"/>
+        </w:rPr>
+        <w:t xml:space="preserve"> implementatie</w:t>
+      </w:r>
+      <w:r>
+        <w:rPr>
+          <w:lang w:val="nl-NL"/>
+        </w:rPr>
+        <w:t>s</w:t>
+      </w:r>
+      <w:r>
+        <w:rPr>
+          <w:lang w:val="nl-NL"/>
+        </w:rPr>
+        <w:t>.</w:t>
+      </w:r>
       <w:bookmarkStart w:id="0" w:name="_GoBack"/>
       <w:bookmarkEnd w:id="0"/>
-      <w:r>
-        <w:rPr>
-          <w:lang w:val="nl-NL"/>
-        </w:rPr>
-        <w:t xml:space="preserve">De conversie wordt getest door de implementatie te schrijven, en de resultaten te vergelijken met de resultaten van de standaard implementatie. Zolang de resultaten niet te ver afwijken werkt het programma correct. Verder wordt ook de snelheid getest en vergeleken met de snelheid van de standaard implementatie. </w:t>
-      </w:r>
     </w:p>
     <w:sectPr>
       <w:pgSz w:w="12240" w:h="15840"/>

</xml_diff>